<commit_message>
added yung kay felix
</commit_message>
<xml_diff>
--- a/FelixL/Module 3-4_Exercises.docx
+++ b/FelixL/Module 3-4_Exercises.docx
@@ -806,13 +806,7 @@
                                   <w:rPr>
                                     <w:color w:val="000000"/>
                                   </w:rPr>
-                                  <w:t>If you have not yet experienced installing Java Development Kit on your own, it is time to do it by yourself. But if you are already done installing; you can skip this laboratory exercise. So, whether you are going to install it today or you have installed</w:t>
-                                </w:r>
-                                <w:r>
-                                  <w:rPr>
-                                    <w:color w:val="000000"/>
-                                  </w:rPr>
-                                  <w:t xml:space="preserve"> it previously, please provide the details of the Java Development Kit that you have installed on your computer. Use the spaces provided below.</w:t>
+                                  <w:t>If you have not yet experienced installing Java Development Kit on your own, it is time to do it by yourself. But if you are already done installing; you can skip this laboratory exercise. So, whether you are going to install it today or you have installed it previously, please provide the details of the Java Development Kit that you have installed on your computer. Use the spaces provided below.</w:t>
                                 </w:r>
                               </w:p>
                             </w:txbxContent>
@@ -2008,13 +2002,7 @@
                                   <w:rPr>
                                     <w:color w:val="000000"/>
                                   </w:rPr>
-                                  <w:t>If you have not yet experienced configuring Eclipse ADT on your own, it is time to do it by yourself. But if you are already done; you can skip this laboratory exercise. So, whether you are going to configure it today or you have done it previously, please</w:t>
-                                </w:r>
-                                <w:r>
-                                  <w:rPr>
-                                    <w:color w:val="000000"/>
-                                  </w:rPr>
-                                  <w:t xml:space="preserve"> provide the details being asked below. Use the spaces provided.</w:t>
+                                  <w:t>If you have not yet experienced configuring Eclipse ADT on your own, it is time to do it by yourself. But if you are already done; you can skip this laboratory exercise. So, whether you are going to configure it today or you have done it previously, please provide the details being asked below. Use the spaces provided.</w:t>
                                 </w:r>
                               </w:p>
                             </w:txbxContent>
@@ -2313,6 +2301,54 @@
                 <w:color w:val="000000"/>
               </w:rPr>
             </w:pPr>
+            <w:r>
+              <w:rPr>
+                <w:color w:val="000000"/>
+              </w:rPr>
+              <w:t>Eclipse</w:t>
+            </w:r>
+          </w:p>
+          <w:p>
+            <w:pPr>
+              <w:pStyle w:val="ListParagraph"/>
+              <w:pBdr>
+                <w:top w:val="nil"/>
+                <w:left w:val="nil"/>
+                <w:bottom w:val="nil"/>
+                <w:right w:val="nil"/>
+                <w:between w:val="nil"/>
+              </w:pBdr>
+              <w:rPr>
+                <w:color w:val="000000"/>
+              </w:rPr>
+            </w:pPr>
+            <w:r>
+              <w:rPr>
+                <w:color w:val="000000"/>
+              </w:rPr>
+              <w:t>SDK</w:t>
+            </w:r>
+          </w:p>
+          <w:p>
+            <w:pPr>
+              <w:pStyle w:val="ListParagraph"/>
+              <w:pBdr>
+                <w:top w:val="nil"/>
+                <w:left w:val="nil"/>
+                <w:bottom w:val="nil"/>
+                <w:right w:val="nil"/>
+                <w:between w:val="nil"/>
+              </w:pBdr>
+              <w:rPr>
+                <w:color w:val="000000"/>
+              </w:rPr>
+            </w:pPr>
+            <w:r>
+              <w:rPr>
+                <w:color w:val="000000"/>
+              </w:rPr>
+              <w:t>SDK Manager</w:t>
+            </w:r>
           </w:p>
           <w:p>
             <w:pPr>
@@ -2346,6 +2382,7 @@
       </w:tr>
       <w:tr>
         <w:trPr>
+          <w:trHeight w:val="322"/>
           <w:jc w:val="center"/>
         </w:trPr>
         <w:tc>
@@ -2400,21 +2437,6 @@
           </w:tcPr>
           <w:p>
             <w:pPr>
-              <w:pStyle w:val="ListParagraph"/>
-              <w:pBdr>
-                <w:top w:val="nil"/>
-                <w:left w:val="nil"/>
-                <w:bottom w:val="nil"/>
-                <w:right w:val="nil"/>
-                <w:between w:val="nil"/>
-              </w:pBdr>
-              <w:rPr>
-                <w:color w:val="000000"/>
-              </w:rPr>
-            </w:pPr>
-          </w:p>
-          <w:p>
-            <w:pPr>
               <w:pBdr>
                 <w:top w:val="nil"/>
                 <w:left w:val="nil"/>
@@ -2428,6 +2450,12 @@
                 <w:color w:val="000000"/>
               </w:rPr>
             </w:pPr>
+            <w:r>
+              <w:rPr>
+                <w:color w:val="000000"/>
+              </w:rPr>
+              <w:t>E:\Felix\MobileApp</w:t>
+            </w:r>
           </w:p>
         </w:tc>
       </w:tr>
@@ -2473,10 +2501,95 @@
           <w:tcPr>
             <w:tcW w:w="9188" w:type="dxa"/>
           </w:tcPr>
-          <w:p/>
-          <w:p/>
-          <w:p/>
-          <w:p/>
+          <w:p>
+            <w:r>
+              <w:rPr>
+                <w:noProof/>
+                <w:lang w:val="en-GB"/>
+              </w:rPr>
+              <w:drawing>
+                <wp:inline distT="0" distB="0" distL="0" distR="0" wp14:anchorId="2330DF61" wp14:editId="57C49732">
+                  <wp:extent cx="5697220" cy="1682115"/>
+                  <wp:effectExtent l="0" t="0" r="0" b="0"/>
+                  <wp:docPr id="34" name="Picture 34"/>
+                  <wp:cNvGraphicFramePr>
+                    <a:graphicFrameLocks xmlns:a="http://schemas.openxmlformats.org/drawingml/2006/main" noChangeAspect="1"/>
+                  </wp:cNvGraphicFramePr>
+                  <a:graphic xmlns:a="http://schemas.openxmlformats.org/drawingml/2006/main">
+                    <a:graphicData uri="http://schemas.openxmlformats.org/drawingml/2006/picture">
+                      <pic:pic xmlns:pic="http://schemas.openxmlformats.org/drawingml/2006/picture">
+                        <pic:nvPicPr>
+                          <pic:cNvPr id="1" name=""/>
+                          <pic:cNvPicPr/>
+                        </pic:nvPicPr>
+                        <pic:blipFill>
+                          <a:blip r:embed="rId26"/>
+                          <a:stretch>
+                            <a:fillRect/>
+                          </a:stretch>
+                        </pic:blipFill>
+                        <pic:spPr>
+                          <a:xfrm>
+                            <a:off x="0" y="0"/>
+                            <a:ext cx="5697220" cy="1682115"/>
+                          </a:xfrm>
+                          <a:prstGeom prst="rect">
+                            <a:avLst/>
+                          </a:prstGeom>
+                        </pic:spPr>
+                      </pic:pic>
+                    </a:graphicData>
+                  </a:graphic>
+                </wp:inline>
+              </w:drawing>
+            </w:r>
+          </w:p>
+          <w:p>
+            <w:r>
+              <w:rPr>
+                <w:noProof/>
+                <w:lang w:val="en-GB"/>
+              </w:rPr>
+              <w:lastRenderedPageBreak/>
+              <w:drawing>
+                <wp:inline distT="0" distB="0" distL="0" distR="0" wp14:anchorId="5EE528B8" wp14:editId="241C7065">
+                  <wp:extent cx="5697220" cy="3069590"/>
+                  <wp:effectExtent l="0" t="0" r="0" b="0"/>
+                  <wp:docPr id="35" name="Picture 35"/>
+                  <wp:cNvGraphicFramePr>
+                    <a:graphicFrameLocks xmlns:a="http://schemas.openxmlformats.org/drawingml/2006/main" noChangeAspect="1"/>
+                  </wp:cNvGraphicFramePr>
+                  <a:graphic xmlns:a="http://schemas.openxmlformats.org/drawingml/2006/main">
+                    <a:graphicData uri="http://schemas.openxmlformats.org/drawingml/2006/picture">
+                      <pic:pic xmlns:pic="http://schemas.openxmlformats.org/drawingml/2006/picture">
+                        <pic:nvPicPr>
+                          <pic:cNvPr id="1" name=""/>
+                          <pic:cNvPicPr/>
+                        </pic:nvPicPr>
+                        <pic:blipFill>
+                          <a:blip r:embed="rId27"/>
+                          <a:stretch>
+                            <a:fillRect/>
+                          </a:stretch>
+                        </pic:blipFill>
+                        <pic:spPr>
+                          <a:xfrm>
+                            <a:off x="0" y="0"/>
+                            <a:ext cx="5697220" cy="3069590"/>
+                          </a:xfrm>
+                          <a:prstGeom prst="rect">
+                            <a:avLst/>
+                          </a:prstGeom>
+                        </pic:spPr>
+                      </pic:pic>
+                    </a:graphicData>
+                  </a:graphic>
+                </wp:inline>
+              </w:drawing>
+            </w:r>
+            <w:bookmarkStart w:id="1" w:name="_GoBack"/>
+            <w:bookmarkEnd w:id="1"/>
+          </w:p>
           <w:p/>
           <w:p/>
           <w:p/>
@@ -2491,8 +2604,6 @@
           <w:p/>
           <w:p/>
         </w:tc>
-        <w:bookmarkStart w:id="1" w:name="_GoBack"/>
-        <w:bookmarkEnd w:id="1"/>
       </w:tr>
     </w:tbl>
     <w:p>
@@ -2531,8 +2642,8 @@
       </w:pPr>
     </w:p>
     <w:sectPr>
-      <w:headerReference w:type="default" r:id="rId26"/>
-      <w:footerReference w:type="default" r:id="rId27"/>
+      <w:headerReference w:type="default" r:id="rId28"/>
+      <w:footerReference w:type="default" r:id="rId29"/>
       <w:pgSz w:w="12240" w:h="15840"/>
       <w:pgMar w:top="1440" w:right="1440" w:bottom="1440" w:left="1440" w:header="720" w:footer="720" w:gutter="0"/>
       <w:pgNumType w:start="1"/>
@@ -2949,7 +3060,7 @@
             </wp:anchor>
           </w:drawing>
         </mc:Choice>
-        <mc:Fallback xmlns:dgm="http://schemas.openxmlformats.org/drawingml/2006/diagram" xmlns:lc="http://schemas.openxmlformats.org/drawingml/2006/lockedCanvas" xmlns:c="http://schemas.openxmlformats.org/drawingml/2006/chart" xmlns:pic="http://schemas.openxmlformats.org/drawingml/2006/picture" xmlns:a="http://schemas.openxmlformats.org/drawingml/2006/main" xmlns:sl="http://schemas.openxmlformats.org/schemaLibrary/2006/main">
+        <mc:Fallback xmlns:sl="http://schemas.openxmlformats.org/schemaLibrary/2006/main" xmlns:a="http://schemas.openxmlformats.org/drawingml/2006/main" xmlns:pic="http://schemas.openxmlformats.org/drawingml/2006/picture" xmlns:c="http://schemas.openxmlformats.org/drawingml/2006/chart" xmlns:lc="http://schemas.openxmlformats.org/drawingml/2006/lockedCanvas" xmlns:dgm="http://schemas.openxmlformats.org/drawingml/2006/diagram">
           <w:drawing>
             <wp:anchor allowOverlap="1" behindDoc="0" distB="0" distT="0" distL="114300" distR="114300" hidden="0" layoutInCell="1" locked="0" relativeHeight="0" simplePos="0">
               <wp:simplePos x="0" y="0"/>

</xml_diff>